<commit_message>
- Documentation: ajouté des numéros de pages.
git-svn-id: https://svn.opac.ch/svn/cr/branches/vs2010.1@21273 787ff09c-d2b5-7842-b444-8dd0a418631d
</commit_message>
<xml_diff>
--- a/Epsitec.Cresus/External/Documentation/AIDER/Procédures.docx
+++ b/Epsitec.Cresus/External/Documentation/AIDER/Procédures.docx
@@ -6,29 +6,15 @@
       <w:pPr>
         <w:pStyle w:val="Title"/>
       </w:pPr>
+      <w:bookmarkStart w:id="0" w:name="_GoBack"/>
+      <w:bookmarkEnd w:id="0"/>
       <w:r>
         <w:t>Procédures</w:t>
       </w:r>
     </w:p>
     <w:p>
       <w:r>
-        <w:t xml:space="preserve">Ce document décrit les procédures utilisées pour manipuler les applications d’AIDER déployées en production. Elles sont déployées chez </w:t>
-      </w:r>
-      <w:proofErr w:type="spellStart"/>
-      <w:r>
-        <w:t>Krios</w:t>
-      </w:r>
-      <w:proofErr w:type="spellEnd"/>
-      <w:r>
-        <w:t xml:space="preserve">, sur des machines virtuelles avec Windows Server 2008 et l’accès à ces machines passe par une connexion </w:t>
-      </w:r>
-      <w:proofErr w:type="gramStart"/>
-      <w:r>
-        <w:t>terminal</w:t>
-      </w:r>
-      <w:proofErr w:type="gramEnd"/>
-      <w:r>
-        <w:t xml:space="preserve"> serveur. La structur</w:t>
+        <w:t>Ce document décrit les procédures utilisées pour manipuler les applications d’AIDER déployées en production. Elles sont déployées chez Krios, sur des machines virtuelles avec Windows Server 2008 et l’accès à ces machines passe par une connexion terminal serveur. La structur</w:t>
       </w:r>
       <w:r>
         <w:t>e de ces machines est identique :</w:t>
@@ -58,13 +44,8 @@
         <w:t xml:space="preserve">La base de données est dans </w:t>
       </w:r>
       <w:r>
-        <w:t xml:space="preserve">C:\ProgramData\Epsitec\Firebird </w:t>
-      </w:r>
-      <w:proofErr w:type="spellStart"/>
-      <w:r>
-        <w:t>Databases</w:t>
-      </w:r>
-      <w:proofErr w:type="spellEnd"/>
+        <w:t>C:\ProgramData\Epsitec\Firebird Databases</w:t>
+      </w:r>
     </w:p>
     <w:p>
       <w:pPr>
@@ -283,37 +264,43 @@
         <w:rPr>
           <w:lang w:val="en-US"/>
         </w:rPr>
-        <w:t>S:\Epsitec\dot.net\Epsitec.</w:t>
-      </w:r>
-      <w:r>
+        <w:t>S:\Epsitec\dot.net\Epsitec.SwissPost</w:t>
+      </w:r>
+    </w:p>
+    <w:p>
+      <w:pPr>
+        <w:pStyle w:val="ListParagraph"/>
+        <w:numPr>
+          <w:ilvl w:val="0"/>
+          <w:numId w:val="2"/>
+        </w:numPr>
         <w:rPr>
           <w:lang w:val="en-US"/>
         </w:rPr>
-        <w:t>SwissPost</w:t>
-      </w:r>
-    </w:p>
-    <w:p>
-      <w:pPr>
-        <w:pStyle w:val="ListParagraph"/>
-        <w:numPr>
-          <w:ilvl w:val="0"/>
-          <w:numId w:val="2"/>
-        </w:numPr>
+      </w:pPr>
+      <w:r>
         <w:rPr>
           <w:lang w:val="en-US"/>
         </w:rPr>
-      </w:pPr>
-      <w:r>
+        <w:t>S:\Epsitec\dot.net\Epsitec.TwixClip</w:t>
+      </w:r>
+    </w:p>
+    <w:p>
+      <w:pPr>
+        <w:pStyle w:val="ListParagraph"/>
+        <w:numPr>
+          <w:ilvl w:val="0"/>
+          <w:numId w:val="2"/>
+        </w:numPr>
         <w:rPr>
           <w:lang w:val="en-US"/>
         </w:rPr>
-        <w:t>S:\Epsitec\dot.net\Epsitec.</w:t>
-      </w:r>
+      </w:pPr>
       <w:r>
         <w:rPr>
           <w:lang w:val="en-US"/>
         </w:rPr>
-        <w:t>TwixClip</w:t>
+        <w:t>S:\Epsitec\dot.net\Epsitec.ZipMe</w:t>
       </w:r>
     </w:p>
     <w:p>
@@ -323,30 +310,6 @@
           <w:ilvl w:val="0"/>
           <w:numId w:val="2"/>
         </w:numPr>
-        <w:rPr>
-          <w:lang w:val="en-US"/>
-        </w:rPr>
-      </w:pPr>
-      <w:r>
-        <w:rPr>
-          <w:lang w:val="en-US"/>
-        </w:rPr>
-        <w:t>S:\Epsitec\dot.net\Epsitec.</w:t>
-      </w:r>
-      <w:r>
-        <w:rPr>
-          <w:lang w:val="en-US"/>
-        </w:rPr>
-        <w:t>ZipMe</w:t>
-      </w:r>
-    </w:p>
-    <w:p>
-      <w:pPr>
-        <w:pStyle w:val="ListParagraph"/>
-        <w:numPr>
-          <w:ilvl w:val="0"/>
-          <w:numId w:val="2"/>
-        </w:numPr>
       </w:pPr>
       <w:r>
         <w:t>S:\Epsitec.Cresus</w:t>
@@ -378,15 +341,7 @@
         </w:numPr>
       </w:pPr>
       <w:r>
-        <w:t xml:space="preserve">Suppression des fichiers non </w:t>
-      </w:r>
-      <w:proofErr w:type="spellStart"/>
-      <w:r>
-        <w:t>versionnés</w:t>
-      </w:r>
-      <w:proofErr w:type="spellEnd"/>
-      <w:r>
-        <w:t xml:space="preserve"> par SVN dans ces dossiers</w:t>
+        <w:t>Suppression des fichiers non versionnés par SVN dans ces dossiers</w:t>
       </w:r>
     </w:p>
     <w:p>
@@ -398,15 +353,7 @@
         </w:numPr>
       </w:pPr>
       <w:r>
-        <w:t xml:space="preserve">Annulation des modifications des fichiers </w:t>
-      </w:r>
-      <w:proofErr w:type="spellStart"/>
-      <w:r>
-        <w:t>versionnés</w:t>
-      </w:r>
-      <w:proofErr w:type="spellEnd"/>
-      <w:r>
-        <w:t xml:space="preserve"> par SVN dans ces dossiers</w:t>
+        <w:t>Annulation des modifications des fichiers versionnés par SVN dans ces dossiers</w:t>
       </w:r>
     </w:p>
     <w:p>
@@ -448,44 +395,12 @@
     <w:p>
       <w:r>
         <w:lastRenderedPageBreak/>
-        <w:t>Pour sauter les étapes de nettoyage SVN, on peut utiliser l’argument -</w:t>
-      </w:r>
-      <w:proofErr w:type="spellStart"/>
-      <w:r>
-        <w:t>nocleanup</w:t>
-      </w:r>
-      <w:proofErr w:type="spellEnd"/>
-      <w:r>
-        <w:t xml:space="preserve"> sur la ligne de commande. Il est fortement déconseillé d’utiliser cette option pour faire un </w:t>
-      </w:r>
-      <w:proofErr w:type="spellStart"/>
-      <w:r>
-        <w:t>build</w:t>
-      </w:r>
-      <w:proofErr w:type="spellEnd"/>
-      <w:r>
-        <w:t xml:space="preserve"> de production. Cela ne devrait être utilisé que dans des cas de tests, le but étant d’avoir un </w:t>
-      </w:r>
-      <w:proofErr w:type="spellStart"/>
-      <w:r>
-        <w:t>build</w:t>
-      </w:r>
-      <w:proofErr w:type="spellEnd"/>
-      <w:r>
-        <w:t xml:space="preserve"> totalement reproductif.</w:t>
-      </w:r>
-    </w:p>
-    <w:p>
-      <w:r>
-        <w:t xml:space="preserve">De plus, même si cela n’est pas strictement nécessaire dans ce script, il est fortement recommandé d’avoir les dossiers S:\Epsitec et S:\Epsitec.Cresus standard. On pourrait lancer le script depuis un autre dossier que S:\Epsitec.Cresus, pour autant qu’il y ait un dossier Epsitec au même endroit, mais il est fort possible que d’autres parties du </w:t>
-      </w:r>
-      <w:proofErr w:type="spellStart"/>
-      <w:r>
-        <w:t>build</w:t>
-      </w:r>
-      <w:proofErr w:type="spellEnd"/>
-      <w:r>
-        <w:t xml:space="preserve"> aient des chemins absolus S:\Epsitec.Cresus et S:\Epsitec.</w:t>
+        <w:t>Pour sauter les étapes de nettoyage SVN, on peut utiliser l’argument -nocleanup sur la ligne de commande. Il est fortement déconseillé d’utiliser cette option pour faire un build de production. Cela ne devrait être utilisé que dans des cas de tests, le but étant d’avoir un build totalement reproductif.</w:t>
+      </w:r>
+    </w:p>
+    <w:p>
+      <w:r>
+        <w:t>De plus, même si cela n’est pas strictement nécessaire dans ce script, il est fortement recommandé d’avoir les dossiers S:\Epsitec et S:\Epsitec.Cresus standard. On pourrait lancer le script depuis un autre dossier que S:\Epsitec.Cresus, pour autant qu’il y ait un dossier Epsitec au même endroit, mais il est fort possible que d’autres parties du build aient des chemins absolus S:\Epsitec.Cresus et S:\Epsitec.</w:t>
       </w:r>
     </w:p>
     <w:p>
@@ -573,15 +488,7 @@
         </w:numPr>
       </w:pPr>
       <w:r>
-        <w:t xml:space="preserve">Redémarrer le serveur pour faire la mise à jour. A ce moment-là, la connexion </w:t>
-      </w:r>
-      <w:proofErr w:type="gramStart"/>
-      <w:r>
-        <w:t>terminal</w:t>
-      </w:r>
-      <w:proofErr w:type="gramEnd"/>
-      <w:r>
-        <w:t xml:space="preserve"> serveur est interrompue.</w:t>
+        <w:t>Redémarrer le serveur pour faire la mise à jour. A ce moment-là, la connexion terminal serveur est interrompue.</w:t>
       </w:r>
     </w:p>
     <w:p>
@@ -593,15 +500,7 @@
         </w:numPr>
       </w:pPr>
       <w:r>
-        <w:t xml:space="preserve">Attendre que le serveur redémarre et ouvrir une nouvelle connexion </w:t>
-      </w:r>
-      <w:proofErr w:type="gramStart"/>
-      <w:r>
-        <w:t>terminal</w:t>
-      </w:r>
-      <w:proofErr w:type="gramEnd"/>
-      <w:r>
-        <w:t xml:space="preserve"> serveur.</w:t>
+        <w:t>Attendre que le serveur redémarre et ouvrir une nouvelle connexion terminal serveur.</w:t>
       </w:r>
     </w:p>
     <w:p>
@@ -649,13 +548,8 @@
           <w:numId w:val="7"/>
         </w:numPr>
       </w:pPr>
-      <w:proofErr w:type="spellStart"/>
-      <w:r>
-        <w:t>Builder</w:t>
-      </w:r>
-      <w:proofErr w:type="spellEnd"/>
-      <w:r>
-        <w:t xml:space="preserve"> l’application avec le script build.bat</w:t>
+      <w:r>
+        <w:t>Builder l’application avec le script build.bat</w:t>
       </w:r>
     </w:p>
     <w:p>
@@ -679,7 +573,6 @@
         </w:numPr>
       </w:pPr>
       <w:r>
-        <w:lastRenderedPageBreak/>
         <w:t>Fermer l’application qui tourne sur le serveur</w:t>
       </w:r>
     </w:p>
@@ -695,13 +588,8 @@
         <w:t>Faire une copie des fichiers de l’application (C:\aider) et du fichier de base de données (</w:t>
       </w:r>
       <w:r>
-        <w:t xml:space="preserve">C:\ProgramData\Epsitec\Firebird </w:t>
-      </w:r>
-      <w:proofErr w:type="spellStart"/>
-      <w:r>
-        <w:t>Databases</w:t>
-      </w:r>
-      <w:proofErr w:type="spellEnd"/>
+        <w:t>C:\ProgramData\Epsitec\Firebird Databases</w:t>
+      </w:r>
       <w:r>
         <w:t>\AIDER.FIREBIRD) pour avoir un backup à disposition et pouvoir immédiatement revenir dans un état fonctionnel si quelque chose tourne mal.</w:t>
       </w:r>
@@ -775,17 +663,9 @@
         </w:numPr>
       </w:pPr>
       <w:r>
-        <w:t xml:space="preserve">Faire un tag de la révision du </w:t>
-      </w:r>
-      <w:proofErr w:type="spellStart"/>
-      <w:r>
-        <w:t>repository</w:t>
-      </w:r>
-      <w:proofErr w:type="spellEnd"/>
-      <w:r>
-        <w:t xml:space="preserve"> SVN dans </w:t>
-      </w:r>
-      <w:hyperlink r:id="rId6" w:history="1">
+        <w:t xml:space="preserve">Faire un tag de la révision du repository SVN dans </w:t>
+      </w:r>
+      <w:hyperlink r:id="rId8" w:history="1">
         <w:r>
           <w:rPr>
             <w:rStyle w:val="Hyperlink"/>
@@ -800,10 +680,7 @@
         <w:t>)</w:t>
       </w:r>
       <w:r>
-        <w:t xml:space="preserve"> pour g</w:t>
-      </w:r>
-      <w:r>
-        <w:t>arder une trace de cette mise-à-jour</w:t>
+        <w:t xml:space="preserve"> pour garder une trace de cette mise-à-jour</w:t>
       </w:r>
     </w:p>
     <w:p>
@@ -872,15 +749,7 @@
         </w:numPr>
       </w:pPr>
       <w:r>
-        <w:t xml:space="preserve">Ouvrir et sauver chaque fichier </w:t>
-      </w:r>
-      <w:proofErr w:type="spellStart"/>
-      <w:r>
-        <w:t>xlsx</w:t>
-      </w:r>
-      <w:proofErr w:type="spellEnd"/>
-      <w:r>
-        <w:t xml:space="preserve"> à importer avec une version d’Excel pour Windows, pour éviter des problèmes avec des fichiers qui viendraient d’Excel Mac.</w:t>
+        <w:t>Ouvrir et sauver chaque fichier xlsx à importer avec une version d’Excel pour Windows, pour éviter des problèmes avec des fichiers qui viendraient d’Excel Mac.</w:t>
       </w:r>
     </w:p>
     <w:p>
@@ -956,7 +825,6 @@
         </w:numPr>
       </w:pPr>
       <w:r>
-        <w:lastRenderedPageBreak/>
         <w:t>Une colonne avec des données importante est vide (c’est arrivé pour les colonnes localités, numéro postal et nom de rue). Dans ce cas, il faut demander un nouveau fichier avec les données manquantes.</w:t>
       </w:r>
     </w:p>
@@ -1022,15 +890,7 @@
         </w:numPr>
       </w:pPr>
       <w:r>
-        <w:t xml:space="preserve">On affiche comment a été fait le </w:t>
-      </w:r>
-      <w:proofErr w:type="spellStart"/>
-      <w:r>
-        <w:t>matching</w:t>
-      </w:r>
-      <w:proofErr w:type="spellEnd"/>
-      <w:r>
-        <w:t xml:space="preserve"> des personnes. Il est raisonnable d’avoir un quart des personnes qui ne sont pas matchées. Quand il y a plus, il y a peut-être une raison, mais il est prudent de regarder :</w:t>
+        <w:t>On affiche comment a été fait le matching des personnes. Il est raisonnable d’avoir un quart des personnes qui ne sont pas matchées. Quand il y a plus, il y a peut-être une raison, mais il est prudent de regarder :</w:t>
       </w:r>
     </w:p>
     <w:p>
@@ -1066,15 +926,7 @@
         </w:numPr>
       </w:pPr>
       <w:r>
-        <w:t xml:space="preserve">Les données des familles ne sont pas rentrées dans le fichier. C’est souvent le cas de fichiers régionaux qui ne sont qu’une liste de personnes sans rattachement à des familles. Dans ce cas, on ne peut pas utiliser les informations de familles pour mieux faire le </w:t>
-      </w:r>
-      <w:proofErr w:type="spellStart"/>
-      <w:r>
-        <w:t>matchage</w:t>
-      </w:r>
-      <w:proofErr w:type="spellEnd"/>
-      <w:r>
-        <w:t>.</w:t>
+        <w:t>Les données des familles ne sont pas rentrées dans le fichier. C’est souvent le cas de fichiers régionaux qui ne sont qu’une liste de personnes sans rattachement à des familles. Dans ce cas, on ne peut pas utiliser les informations de familles pour mieux faire le matchage.</w:t>
       </w:r>
     </w:p>
     <w:p>
@@ -1206,11 +1058,7 @@
         </w:numPr>
       </w:pPr>
       <w:r>
-        <w:lastRenderedPageBreak/>
-        <w:t>Modifier le fichier C:\aider\server\Aider.En</w:t>
-      </w:r>
-      <w:r>
-        <w:t>vironment.crconfig pour permettre l’écriture des données lors du prochain démarrage de l’application</w:t>
+        <w:t>Modifier le fichier C:\aider\server\Aider.Environment.crconfig pour permettre l’écriture des données lors du prochain démarrage de l’application</w:t>
       </w:r>
     </w:p>
     <w:p>
@@ -1445,7 +1293,6 @@
         </w:numPr>
       </w:pPr>
       <w:r>
-        <w:lastRenderedPageBreak/>
         <w:t>Pour pouvoir lancer l’application depuis Visual Studio tout en continuant de travailler, il faut procéder de la manière suivante :</w:t>
       </w:r>
     </w:p>
@@ -1458,26 +1305,10 @@
         </w:numPr>
       </w:pPr>
       <w:r>
-        <w:t xml:space="preserve">Avoir une deuxième copie du </w:t>
-      </w:r>
-      <w:proofErr w:type="spellStart"/>
-      <w:r>
-        <w:t>repository</w:t>
-      </w:r>
-      <w:proofErr w:type="spellEnd"/>
-      <w:r>
-        <w:t xml:space="preserve"> SVN, par exemple dans S:\Epsitec.Cresus_WORK</w:t>
-      </w:r>
-      <w:r>
-        <w:t xml:space="preserve">. Il faut faire très attention à ce que ce </w:t>
-      </w:r>
-      <w:proofErr w:type="spellStart"/>
-      <w:r>
-        <w:t>repository</w:t>
-      </w:r>
-      <w:proofErr w:type="spellEnd"/>
-      <w:r>
-        <w:t xml:space="preserve"> ait la révision SVN désirée.</w:t>
+        <w:t>Avoir une deuxième copie du repository SVN, par exemple dans S:\Epsitec.Cresus_WORK</w:t>
+      </w:r>
+      <w:r>
+        <w:t>. Il faut faire très attention à ce que ce repository ait la révision SVN désirée.</w:t>
       </w:r>
     </w:p>
     <w:p>
@@ -1489,15 +1320,7 @@
         </w:numPr>
       </w:pPr>
       <w:r>
-        <w:t xml:space="preserve">Modifier le fichier </w:t>
-      </w:r>
-      <w:proofErr w:type="spellStart"/>
-      <w:r>
-        <w:t>Cresus.Core.Library.crconfig</w:t>
-      </w:r>
-      <w:proofErr w:type="spellEnd"/>
-      <w:r>
-        <w:t xml:space="preserve"> pour utiliser un autre fichier de base de données, comme AIDER-WORK.FIREBIRD par exemple.</w:t>
+        <w:t>Modifier le fichier Cresus.Core.Library.crconfig pour utiliser un autre fichier de base de données, comme AIDER-WORK.FIREBIRD par exemple.</w:t>
       </w:r>
     </w:p>
     <w:p>
@@ -1505,17 +1328,12 @@
         <w:ind w:left="708"/>
       </w:pPr>
       <w:r>
-        <w:t>De cette manière on peut avoir plusieurs instances de Visual Studio qui font plusieurs traitements, tout en continuant à travailler</w:t>
-      </w:r>
-      <w:r>
-        <w:t>.</w:t>
-      </w:r>
-    </w:p>
-    <w:p>
-      <w:bookmarkStart w:id="0" w:name="_GoBack"/>
-      <w:bookmarkEnd w:id="0"/>
-    </w:p>
+        <w:t>De cette manière on peut avoir plusieurs instances de Visual Studio qui font plusieurs traitements, tout en continuant à travailler.</w:t>
+      </w:r>
+    </w:p>
+    <w:p/>
     <w:sectPr>
+      <w:footerReference w:type="default" r:id="rId9"/>
       <w:pgSz w:w="11906" w:h="16838"/>
       <w:pgMar w:top="1417" w:right="1417" w:bottom="1417" w:left="1417" w:header="708" w:footer="708" w:gutter="0"/>
       <w:cols w:space="708"/>
@@ -1523,6 +1341,84 @@
     </w:sectPr>
   </w:body>
 </w:document>
+</file>
+
+<file path=word/endnotes.xml><?xml version="1.0" encoding="utf-8"?>
+<w:endnotes xmlns:wpc="http://schemas.microsoft.com/office/word/2010/wordprocessingCanvas" xmlns:mc="http://schemas.openxmlformats.org/markup-compatibility/2006" xmlns:o="urn:schemas-microsoft-com:office:office" xmlns:r="http://schemas.openxmlformats.org/officeDocument/2006/relationships" xmlns:m="http://schemas.openxmlformats.org/officeDocument/2006/math" xmlns:v="urn:schemas-microsoft-com:vml" xmlns:wp14="http://schemas.microsoft.com/office/word/2010/wordprocessingDrawing" xmlns:wp="http://schemas.openxmlformats.org/drawingml/2006/wordprocessingDrawing" xmlns:w10="urn:schemas-microsoft-com:office:word" xmlns:w="http://schemas.openxmlformats.org/wordprocessingml/2006/main" xmlns:w14="http://schemas.microsoft.com/office/word/2010/wordml" xmlns:wpg="http://schemas.microsoft.com/office/word/2010/wordprocessingGroup" xmlns:wpi="http://schemas.microsoft.com/office/word/2010/wordprocessingInk" xmlns:wne="http://schemas.microsoft.com/office/word/2006/wordml" xmlns:wps="http://schemas.microsoft.com/office/word/2010/wordprocessingShape" mc:Ignorable="w14 wp14">
+  <w:endnote w:type="separator" w:id="-1">
+    <w:p>
+      <w:pPr>
+        <w:spacing w:after="0" w:line="240" w:lineRule="auto"/>
+      </w:pPr>
+      <w:r>
+        <w:separator/>
+      </w:r>
+    </w:p>
+  </w:endnote>
+  <w:endnote w:type="continuationSeparator" w:id="0">
+    <w:p>
+      <w:pPr>
+        <w:spacing w:after="0" w:line="240" w:lineRule="auto"/>
+      </w:pPr>
+      <w:r>
+        <w:continuationSeparator/>
+      </w:r>
+    </w:p>
+  </w:endnote>
+</w:endnotes>
+</file>
+
+<file path=word/footer1.xml><?xml version="1.0" encoding="utf-8"?>
+<w:ftr xmlns:wpc="http://schemas.microsoft.com/office/word/2010/wordprocessingCanvas" xmlns:mc="http://schemas.openxmlformats.org/markup-compatibility/2006" xmlns:o="urn:schemas-microsoft-com:office:office" xmlns:r="http://schemas.openxmlformats.org/officeDocument/2006/relationships" xmlns:m="http://schemas.openxmlformats.org/officeDocument/2006/math" xmlns:v="urn:schemas-microsoft-com:vml" xmlns:wp14="http://schemas.microsoft.com/office/word/2010/wordprocessingDrawing" xmlns:wp="http://schemas.openxmlformats.org/drawingml/2006/wordprocessingDrawing" xmlns:w10="urn:schemas-microsoft-com:office:word" xmlns:w="http://schemas.openxmlformats.org/wordprocessingml/2006/main" xmlns:w14="http://schemas.microsoft.com/office/word/2010/wordml" xmlns:wpg="http://schemas.microsoft.com/office/word/2010/wordprocessingGroup" xmlns:wpi="http://schemas.microsoft.com/office/word/2010/wordprocessingInk" xmlns:wne="http://schemas.microsoft.com/office/word/2006/wordml" xmlns:wps="http://schemas.microsoft.com/office/word/2010/wordprocessingShape" mc:Ignorable="w14 wp14">
+  <w:p>
+    <w:pPr>
+      <w:pStyle w:val="Footer"/>
+    </w:pPr>
+    <w:r>
+      <w:fldChar w:fldCharType="begin"/>
+    </w:r>
+    <w:r>
+      <w:instrText xml:space="preserve"> PAGE  \* Arabic  \* MERGEFORMAT </w:instrText>
+    </w:r>
+    <w:r>
+      <w:fldChar w:fldCharType="separate"/>
+    </w:r>
+    <w:r>
+      <w:rPr>
+        <w:noProof/>
+      </w:rPr>
+      <w:t>1</w:t>
+    </w:r>
+    <w:r>
+      <w:fldChar w:fldCharType="end"/>
+    </w:r>
+  </w:p>
+</w:ftr>
+</file>
+
+<file path=word/footnotes.xml><?xml version="1.0" encoding="utf-8"?>
+<w:footnotes xmlns:wpc="http://schemas.microsoft.com/office/word/2010/wordprocessingCanvas" xmlns:mc="http://schemas.openxmlformats.org/markup-compatibility/2006" xmlns:o="urn:schemas-microsoft-com:office:office" xmlns:r="http://schemas.openxmlformats.org/officeDocument/2006/relationships" xmlns:m="http://schemas.openxmlformats.org/officeDocument/2006/math" xmlns:v="urn:schemas-microsoft-com:vml" xmlns:wp14="http://schemas.microsoft.com/office/word/2010/wordprocessingDrawing" xmlns:wp="http://schemas.openxmlformats.org/drawingml/2006/wordprocessingDrawing" xmlns:w10="urn:schemas-microsoft-com:office:word" xmlns:w="http://schemas.openxmlformats.org/wordprocessingml/2006/main" xmlns:w14="http://schemas.microsoft.com/office/word/2010/wordml" xmlns:wpg="http://schemas.microsoft.com/office/word/2010/wordprocessingGroup" xmlns:wpi="http://schemas.microsoft.com/office/word/2010/wordprocessingInk" xmlns:wne="http://schemas.microsoft.com/office/word/2006/wordml" xmlns:wps="http://schemas.microsoft.com/office/word/2010/wordprocessingShape" mc:Ignorable="w14 wp14">
+  <w:footnote w:type="separator" w:id="-1">
+    <w:p>
+      <w:pPr>
+        <w:spacing w:after="0" w:line="240" w:lineRule="auto"/>
+      </w:pPr>
+      <w:r>
+        <w:separator/>
+      </w:r>
+    </w:p>
+  </w:footnote>
+  <w:footnote w:type="continuationSeparator" w:id="0">
+    <w:p>
+      <w:pPr>
+        <w:spacing w:after="0" w:line="240" w:lineRule="auto"/>
+      </w:pPr>
+      <w:r>
+        <w:continuationSeparator/>
+      </w:r>
+    </w:p>
+  </w:footnote>
+</w:footnotes>
 </file>
 
 <file path=word/numbering.xml><?xml version="1.0" encoding="utf-8"?>
@@ -2992,6 +2888,50 @@
       <w:u w:val="single"/>
     </w:rPr>
   </w:style>
+  <w:style w:type="paragraph" w:styleId="Header">
+    <w:name w:val="header"/>
+    <w:basedOn w:val="Normal"/>
+    <w:link w:val="HeaderChar"/>
+    <w:uiPriority w:val="99"/>
+    <w:unhideWhenUsed/>
+    <w:rsid w:val="000F1440"/>
+    <w:pPr>
+      <w:tabs>
+        <w:tab w:val="center" w:pos="4536"/>
+        <w:tab w:val="right" w:pos="9072"/>
+      </w:tabs>
+      <w:spacing w:after="0" w:line="240" w:lineRule="auto"/>
+    </w:pPr>
+  </w:style>
+  <w:style w:type="character" w:customStyle="1" w:styleId="HeaderChar">
+    <w:name w:val="Header Char"/>
+    <w:basedOn w:val="DefaultParagraphFont"/>
+    <w:link w:val="Header"/>
+    <w:uiPriority w:val="99"/>
+    <w:rsid w:val="000F1440"/>
+  </w:style>
+  <w:style w:type="paragraph" w:styleId="Footer">
+    <w:name w:val="footer"/>
+    <w:basedOn w:val="Normal"/>
+    <w:link w:val="FooterChar"/>
+    <w:uiPriority w:val="99"/>
+    <w:unhideWhenUsed/>
+    <w:rsid w:val="000F1440"/>
+    <w:pPr>
+      <w:tabs>
+        <w:tab w:val="center" w:pos="4536"/>
+        <w:tab w:val="right" w:pos="9072"/>
+      </w:tabs>
+      <w:spacing w:after="0" w:line="240" w:lineRule="auto"/>
+    </w:pPr>
+  </w:style>
+  <w:style w:type="character" w:customStyle="1" w:styleId="FooterChar">
+    <w:name w:val="Footer Char"/>
+    <w:basedOn w:val="DefaultParagraphFont"/>
+    <w:link w:val="Footer"/>
+    <w:uiPriority w:val="99"/>
+    <w:rsid w:val="000F1440"/>
+  </w:style>
 </w:styles>
 </file>
 
@@ -3307,6 +3247,50 @@
       <w:u w:val="single"/>
     </w:rPr>
   </w:style>
+  <w:style w:type="paragraph" w:styleId="Header">
+    <w:name w:val="header"/>
+    <w:basedOn w:val="Normal"/>
+    <w:link w:val="HeaderChar"/>
+    <w:uiPriority w:val="99"/>
+    <w:unhideWhenUsed/>
+    <w:rsid w:val="000F1440"/>
+    <w:pPr>
+      <w:tabs>
+        <w:tab w:val="center" w:pos="4536"/>
+        <w:tab w:val="right" w:pos="9072"/>
+      </w:tabs>
+      <w:spacing w:after="0" w:line="240" w:lineRule="auto"/>
+    </w:pPr>
+  </w:style>
+  <w:style w:type="character" w:customStyle="1" w:styleId="HeaderChar">
+    <w:name w:val="Header Char"/>
+    <w:basedOn w:val="DefaultParagraphFont"/>
+    <w:link w:val="Header"/>
+    <w:uiPriority w:val="99"/>
+    <w:rsid w:val="000F1440"/>
+  </w:style>
+  <w:style w:type="paragraph" w:styleId="Footer">
+    <w:name w:val="footer"/>
+    <w:basedOn w:val="Normal"/>
+    <w:link w:val="FooterChar"/>
+    <w:uiPriority w:val="99"/>
+    <w:unhideWhenUsed/>
+    <w:rsid w:val="000F1440"/>
+    <w:pPr>
+      <w:tabs>
+        <w:tab w:val="center" w:pos="4536"/>
+        <w:tab w:val="right" w:pos="9072"/>
+      </w:tabs>
+      <w:spacing w:after="0" w:line="240" w:lineRule="auto"/>
+    </w:pPr>
+  </w:style>
+  <w:style w:type="character" w:customStyle="1" w:styleId="FooterChar">
+    <w:name w:val="Footer Char"/>
+    <w:basedOn w:val="DefaultParagraphFont"/>
+    <w:link w:val="Footer"/>
+    <w:uiPriority w:val="99"/>
+    <w:rsid w:val="000F1440"/>
+  </w:style>
 </w:styles>
 </file>
 

</xml_diff>

<commit_message>
- Corrections demandées par Pierre dans la documentation.
git-svn-id: https://svn.opac.ch/svn/cr/branches/vs2010.1@21302 787ff09c-d2b5-7842-b444-8dd0a418631d
</commit_message>
<xml_diff>
--- a/Epsitec.Cresus/External/Documentation/AIDER/Procédures.docx
+++ b/Epsitec.Cresus/External/Documentation/AIDER/Procédures.docx
@@ -6,15 +6,29 @@
       <w:pPr>
         <w:pStyle w:val="Title"/>
       </w:pPr>
-      <w:bookmarkStart w:id="0" w:name="_GoBack"/>
-      <w:bookmarkEnd w:id="0"/>
       <w:r>
         <w:t>Procédures</w:t>
       </w:r>
     </w:p>
     <w:p>
       <w:r>
-        <w:t>Ce document décrit les procédures utilisées pour manipuler les applications d’AIDER déployées en production. Elles sont déployées chez Krios, sur des machines virtuelles avec Windows Server 2008 et l’accès à ces machines passe par une connexion terminal serveur. La structur</w:t>
+        <w:t xml:space="preserve">Ce document décrit les procédures utilisées pour manipuler les applications d’AIDER déployées en production. Elles sont déployées chez </w:t>
+      </w:r>
+      <w:proofErr w:type="spellStart"/>
+      <w:r>
+        <w:t>Krios</w:t>
+      </w:r>
+      <w:proofErr w:type="spellEnd"/>
+      <w:r>
+        <w:t xml:space="preserve">, sur des machines virtuelles avec Windows Server 2008 et l’accès à ces machines passe par une connexion </w:t>
+      </w:r>
+      <w:proofErr w:type="gramStart"/>
+      <w:r>
+        <w:t>terminal</w:t>
+      </w:r>
+      <w:proofErr w:type="gramEnd"/>
+      <w:r>
+        <w:t xml:space="preserve"> serveur. La structur</w:t>
       </w:r>
       <w:r>
         <w:t>e de ces machines est identique :</w:t>
@@ -44,8 +58,13 @@
         <w:t xml:space="preserve">La base de données est dans </w:t>
       </w:r>
       <w:r>
-        <w:t>C:\ProgramData\Epsitec\Firebird Databases</w:t>
-      </w:r>
+        <w:t xml:space="preserve">C:\ProgramData\Epsitec\Firebird </w:t>
+      </w:r>
+      <w:proofErr w:type="spellStart"/>
+      <w:r>
+        <w:t>Databases</w:t>
+      </w:r>
+      <w:proofErr w:type="spellEnd"/>
     </w:p>
     <w:p>
       <w:pPr>
@@ -341,7 +360,15 @@
         </w:numPr>
       </w:pPr>
       <w:r>
-        <w:t>Suppression des fichiers non versionnés par SVN dans ces dossiers</w:t>
+        <w:t xml:space="preserve">Suppression des fichiers non </w:t>
+      </w:r>
+      <w:proofErr w:type="spellStart"/>
+      <w:r>
+        <w:t>versionnés</w:t>
+      </w:r>
+      <w:proofErr w:type="spellEnd"/>
+      <w:r>
+        <w:t xml:space="preserve"> par SVN dans ces dossiers</w:t>
       </w:r>
     </w:p>
     <w:p>
@@ -353,7 +380,15 @@
         </w:numPr>
       </w:pPr>
       <w:r>
-        <w:t>Annulation des modifications des fichiers versionnés par SVN dans ces dossiers</w:t>
+        <w:t xml:space="preserve">Annulation des modifications des fichiers </w:t>
+      </w:r>
+      <w:proofErr w:type="spellStart"/>
+      <w:r>
+        <w:t>versionnés</w:t>
+      </w:r>
+      <w:proofErr w:type="spellEnd"/>
+      <w:r>
+        <w:t xml:space="preserve"> par SVN dans ces dossiers</w:t>
       </w:r>
     </w:p>
     <w:p>
@@ -395,12 +430,44 @@
     <w:p>
       <w:r>
         <w:lastRenderedPageBreak/>
-        <w:t>Pour sauter les étapes de nettoyage SVN, on peut utiliser l’argument -nocleanup sur la ligne de commande. Il est fortement déconseillé d’utiliser cette option pour faire un build de production. Cela ne devrait être utilisé que dans des cas de tests, le but étant d’avoir un build totalement reproductif.</w:t>
-      </w:r>
-    </w:p>
-    <w:p>
-      <w:r>
-        <w:t>De plus, même si cela n’est pas strictement nécessaire dans ce script, il est fortement recommandé d’avoir les dossiers S:\Epsitec et S:\Epsitec.Cresus standard. On pourrait lancer le script depuis un autre dossier que S:\Epsitec.Cresus, pour autant qu’il y ait un dossier Epsitec au même endroit, mais il est fort possible que d’autres parties du build aient des chemins absolus S:\Epsitec.Cresus et S:\Epsitec.</w:t>
+        <w:t>Pour sauter les étapes de nettoyage SVN, on peut utiliser l’argument -</w:t>
+      </w:r>
+      <w:proofErr w:type="spellStart"/>
+      <w:r>
+        <w:t>nocleanup</w:t>
+      </w:r>
+      <w:proofErr w:type="spellEnd"/>
+      <w:r>
+        <w:t xml:space="preserve"> sur la ligne de commande. Il est fortement déconseillé d’utiliser cette option pour faire un </w:t>
+      </w:r>
+      <w:proofErr w:type="spellStart"/>
+      <w:r>
+        <w:t>build</w:t>
+      </w:r>
+      <w:proofErr w:type="spellEnd"/>
+      <w:r>
+        <w:t xml:space="preserve"> de production. Cela ne devrait être utilisé que dans des cas de tests, le but étant d’avoir un </w:t>
+      </w:r>
+      <w:proofErr w:type="spellStart"/>
+      <w:r>
+        <w:t>build</w:t>
+      </w:r>
+      <w:proofErr w:type="spellEnd"/>
+      <w:r>
+        <w:t xml:space="preserve"> totalement reproductif.</w:t>
+      </w:r>
+    </w:p>
+    <w:p>
+      <w:r>
+        <w:t xml:space="preserve">De plus, même si cela n’est pas strictement nécessaire dans ce script, il est fortement recommandé d’avoir les dossiers S:\Epsitec et S:\Epsitec.Cresus standard. On pourrait lancer le script depuis un autre dossier que S:\Epsitec.Cresus, pour autant qu’il y ait un dossier Epsitec au même endroit, mais il est fort possible que d’autres parties du </w:t>
+      </w:r>
+      <w:proofErr w:type="spellStart"/>
+      <w:r>
+        <w:t>build</w:t>
+      </w:r>
+      <w:proofErr w:type="spellEnd"/>
+      <w:r>
+        <w:t xml:space="preserve"> aient des chemins absolus S:\Epsitec.Cresus et S:\Epsitec.</w:t>
       </w:r>
     </w:p>
     <w:p>
@@ -488,7 +555,15 @@
         </w:numPr>
       </w:pPr>
       <w:r>
-        <w:t>Redémarrer le serveur pour faire la mise à jour. A ce moment-là, la connexion terminal serveur est interrompue.</w:t>
+        <w:t xml:space="preserve">Redémarrer le serveur pour faire la mise à jour. A ce moment-là, la connexion </w:t>
+      </w:r>
+      <w:proofErr w:type="gramStart"/>
+      <w:r>
+        <w:t>terminal</w:t>
+      </w:r>
+      <w:proofErr w:type="gramEnd"/>
+      <w:r>
+        <w:t xml:space="preserve"> serveur est interrompue.</w:t>
       </w:r>
     </w:p>
     <w:p>
@@ -500,7 +575,15 @@
         </w:numPr>
       </w:pPr>
       <w:r>
-        <w:t>Attendre que le serveur redémarre et ouvrir une nouvelle connexion terminal serveur.</w:t>
+        <w:t xml:space="preserve">Attendre que le serveur redémarre et ouvrir une nouvelle connexion </w:t>
+      </w:r>
+      <w:proofErr w:type="gramStart"/>
+      <w:r>
+        <w:t>terminal</w:t>
+      </w:r>
+      <w:proofErr w:type="gramEnd"/>
+      <w:r>
+        <w:t xml:space="preserve"> serveur.</w:t>
       </w:r>
     </w:p>
     <w:p>
@@ -548,8 +631,13 @@
           <w:numId w:val="7"/>
         </w:numPr>
       </w:pPr>
-      <w:r>
-        <w:t>Builder l’application avec le script build.bat</w:t>
+      <w:proofErr w:type="spellStart"/>
+      <w:r>
+        <w:t>Builder</w:t>
+      </w:r>
+      <w:proofErr w:type="spellEnd"/>
+      <w:r>
+        <w:t xml:space="preserve"> l’application avec le script build.bat</w:t>
       </w:r>
     </w:p>
     <w:p>
@@ -573,6 +661,7 @@
         </w:numPr>
       </w:pPr>
       <w:r>
+        <w:lastRenderedPageBreak/>
         <w:t>Fermer l’application qui tourne sur le serveur</w:t>
       </w:r>
     </w:p>
@@ -588,8 +677,13 @@
         <w:t>Faire une copie des fichiers de l’application (C:\aider) et du fichier de base de données (</w:t>
       </w:r>
       <w:r>
-        <w:t>C:\ProgramData\Epsitec\Firebird Databases</w:t>
-      </w:r>
+        <w:t xml:space="preserve">C:\ProgramData\Epsitec\Firebird </w:t>
+      </w:r>
+      <w:proofErr w:type="spellStart"/>
+      <w:r>
+        <w:t>Databases</w:t>
+      </w:r>
+      <w:proofErr w:type="spellEnd"/>
       <w:r>
         <w:t>\AIDER.FIREBIRD) pour avoir un backup à disposition et pouvoir immédiatement revenir dans un état fonctionnel si quelque chose tourne mal.</w:t>
       </w:r>
@@ -663,7 +757,15 @@
         </w:numPr>
       </w:pPr>
       <w:r>
-        <w:t xml:space="preserve">Faire un tag de la révision du repository SVN dans </w:t>
+        <w:t xml:space="preserve">Faire un tag de la révision du </w:t>
+      </w:r>
+      <w:proofErr w:type="spellStart"/>
+      <w:r>
+        <w:t>repository</w:t>
+      </w:r>
+      <w:proofErr w:type="spellEnd"/>
+      <w:r>
+        <w:t xml:space="preserve"> SVN dans </w:t>
       </w:r>
       <w:hyperlink r:id="rId8" w:history="1">
         <w:r>
@@ -694,6 +796,55 @@
       <w:r>
         <w:t>Envoyer un email avec les modifications aux personnes concernées</w:t>
       </w:r>
+      <w:r>
+        <w:t>. En général, je fais un email aux autres développeurs de l’application et aux personnes de contact chez l’EERV qui sont responsables de l’application :</w:t>
+      </w:r>
+    </w:p>
+    <w:p>
+      <w:pPr>
+        <w:pStyle w:val="ListParagraph"/>
+        <w:numPr>
+          <w:ilvl w:val="1"/>
+          <w:numId w:val="7"/>
+        </w:numPr>
+      </w:pPr>
+      <w:r>
+        <w:t xml:space="preserve">Jean-Michel </w:t>
+      </w:r>
+      <w:proofErr w:type="spellStart"/>
+      <w:r>
+        <w:t>Sordet</w:t>
+      </w:r>
+      <w:proofErr w:type="spellEnd"/>
+      <w:r>
+        <w:t xml:space="preserve"> (responsable du projet à l’EERV) : </w:t>
+      </w:r>
+      <w:r>
+        <w:t>jean-michel.sordet@eerv.ch</w:t>
+      </w:r>
+    </w:p>
+    <w:p>
+      <w:pPr>
+        <w:pStyle w:val="ListParagraph"/>
+        <w:numPr>
+          <w:ilvl w:val="1"/>
+          <w:numId w:val="7"/>
+        </w:numPr>
+      </w:pPr>
+      <w:r>
+        <w:t xml:space="preserve">Gérard </w:t>
+      </w:r>
+      <w:proofErr w:type="spellStart"/>
+      <w:r>
+        <w:t>Jaton</w:t>
+      </w:r>
+      <w:proofErr w:type="spellEnd"/>
+      <w:r>
+        <w:t xml:space="preserve"> (responsable de l’informatique à l’EERV) : </w:t>
+      </w:r>
+      <w:r>
+        <w:t>gerard.jaton@eerv.ch</w:t>
+      </w:r>
     </w:p>
     <w:p>
       <w:pPr>
@@ -749,7 +900,15 @@
         </w:numPr>
       </w:pPr>
       <w:r>
-        <w:t>Ouvrir et sauver chaque fichier xlsx à importer avec une version d’Excel pour Windows, pour éviter des problèmes avec des fichiers qui viendraient d’Excel Mac.</w:t>
+        <w:t xml:space="preserve">Ouvrir et sauver chaque fichier </w:t>
+      </w:r>
+      <w:proofErr w:type="spellStart"/>
+      <w:r>
+        <w:t>xlsx</w:t>
+      </w:r>
+      <w:proofErr w:type="spellEnd"/>
+      <w:r>
+        <w:t xml:space="preserve"> à importer avec une version d’Excel pour Windows, pour éviter des problèmes avec des fichiers qui viendraient d’Excel Mac.</w:t>
       </w:r>
     </w:p>
     <w:p>
@@ -813,6 +972,7 @@
     </w:p>
     <w:p>
       <w:r>
+        <w:lastRenderedPageBreak/>
         <w:t>Il y a aussi des fois des problèmes plus difficiles ou impossible à corriger :</w:t>
       </w:r>
     </w:p>
@@ -890,7 +1050,15 @@
         </w:numPr>
       </w:pPr>
       <w:r>
-        <w:t>On affiche comment a été fait le matching des personnes. Il est raisonnable d’avoir un quart des personnes qui ne sont pas matchées. Quand il y a plus, il y a peut-être une raison, mais il est prudent de regarder :</w:t>
+        <w:t xml:space="preserve">On affiche comment a été fait le </w:t>
+      </w:r>
+      <w:proofErr w:type="spellStart"/>
+      <w:r>
+        <w:t>matching</w:t>
+      </w:r>
+      <w:proofErr w:type="spellEnd"/>
+      <w:r>
+        <w:t xml:space="preserve"> des personnes. Il est raisonnable d’avoir un quart des personnes qui ne sont pas matchées. Quand il y a plus, il y a peut-être une raison, mais il est prudent de regarder :</w:t>
       </w:r>
     </w:p>
     <w:p>
@@ -926,7 +1094,15 @@
         </w:numPr>
       </w:pPr>
       <w:r>
-        <w:t>Les données des familles ne sont pas rentrées dans le fichier. C’est souvent le cas de fichiers régionaux qui ne sont qu’une liste de personnes sans rattachement à des familles. Dans ce cas, on ne peut pas utiliser les informations de familles pour mieux faire le matchage.</w:t>
+        <w:t xml:space="preserve">Les données des familles ne sont pas rentrées dans le fichier. C’est souvent le cas de fichiers régionaux qui ne sont qu’une liste de personnes sans rattachement à des familles. Dans ce cas, on ne peut pas utiliser les informations de familles pour mieux faire le </w:t>
+      </w:r>
+      <w:proofErr w:type="spellStart"/>
+      <w:r>
+        <w:t>matchage</w:t>
+      </w:r>
+      <w:proofErr w:type="spellEnd"/>
+      <w:r>
+        <w:t>.</w:t>
       </w:r>
     </w:p>
     <w:p>
@@ -1046,6 +1222,7 @@
         </w:numPr>
       </w:pPr>
       <w:r>
+        <w:lastRenderedPageBreak/>
         <w:t>Copier la base de données de la machine locale sur le serveur</w:t>
       </w:r>
     </w:p>
@@ -1141,12 +1318,64 @@
         <w:pStyle w:val="ListParagraph"/>
         <w:numPr>
           <w:ilvl w:val="0"/>
-          <w:numId w:val="8"/>
+          <w:numId w:val="7"/>
         </w:numPr>
       </w:pPr>
       <w:r>
         <w:t>Envoyer un email avec l’information sur l’importation aux personnes concernées</w:t>
       </w:r>
+      <w:r>
+        <w:t>.</w:t>
+      </w:r>
+      <w:r>
+        <w:t xml:space="preserve"> En général, je fais un email aux autres développeurs de l’application et aux personnes de contact chez l’EERV qui sont responsables de l’application :</w:t>
+      </w:r>
+    </w:p>
+    <w:p>
+      <w:pPr>
+        <w:pStyle w:val="ListParagraph"/>
+        <w:numPr>
+          <w:ilvl w:val="1"/>
+          <w:numId w:val="7"/>
+        </w:numPr>
+      </w:pPr>
+      <w:r>
+        <w:t xml:space="preserve">Jean-Michel </w:t>
+      </w:r>
+      <w:proofErr w:type="spellStart"/>
+      <w:r>
+        <w:t>Sordet</w:t>
+      </w:r>
+      <w:proofErr w:type="spellEnd"/>
+      <w:r>
+        <w:t xml:space="preserve"> (responsable du projet à l’EERV) : </w:t>
+      </w:r>
+      <w:r>
+        <w:t>jean-michel.sordet@eerv.ch</w:t>
+      </w:r>
+    </w:p>
+    <w:p>
+      <w:pPr>
+        <w:pStyle w:val="ListParagraph"/>
+        <w:numPr>
+          <w:ilvl w:val="1"/>
+          <w:numId w:val="7"/>
+        </w:numPr>
+      </w:pPr>
+      <w:r>
+        <w:t xml:space="preserve">Gérard </w:t>
+      </w:r>
+      <w:proofErr w:type="spellStart"/>
+      <w:r>
+        <w:t>Jaton</w:t>
+      </w:r>
+      <w:proofErr w:type="spellEnd"/>
+      <w:r>
+        <w:t xml:space="preserve"> (responsable de l’informatique à l’EERV) : </w:t>
+      </w:r>
+      <w:r>
+        <w:t>gerard.jaton@eerv.ch</w:t>
+      </w:r>
     </w:p>
     <w:p>
       <w:pPr>
@@ -1233,6 +1462,69 @@
       <w:r>
         <w:t>Effectuer la création du fichier d’export sur sa machine locale, en utilisant les arguments appropriés sur la ligne de commande pour lancer l’application</w:t>
       </w:r>
+      <w:r>
+        <w:t> :</w:t>
+      </w:r>
+    </w:p>
+    <w:p>
+      <w:pPr>
+        <w:pStyle w:val="ListParagraph"/>
+        <w:rPr>
+          <w:rFonts w:ascii="Consolas" w:hAnsi="Consolas" w:cs="Consolas"/>
+          <w:sz w:val="20"/>
+          <w:szCs w:val="20"/>
+        </w:rPr>
+      </w:pPr>
+      <w:r>
+        <w:rPr>
+          <w:rFonts w:ascii="Consolas" w:hAnsi="Consolas" w:cs="Consolas"/>
+          <w:sz w:val="20"/>
+          <w:szCs w:val="20"/>
+        </w:rPr>
+        <w:t>App.Aider.exe -</w:t>
+      </w:r>
+      <w:proofErr w:type="spellStart"/>
+      <w:r>
+        <w:rPr>
+          <w:rFonts w:ascii="Consolas" w:hAnsi="Consolas" w:cs="Consolas"/>
+          <w:sz w:val="20"/>
+          <w:szCs w:val="20"/>
+        </w:rPr>
+        <w:t>exportsubscriptions</w:t>
+      </w:r>
+      <w:proofErr w:type="spellEnd"/>
+      <w:r>
+        <w:rPr>
+          <w:rFonts w:ascii="Consolas" w:hAnsi="Consolas" w:cs="Consolas"/>
+          <w:sz w:val="20"/>
+          <w:szCs w:val="20"/>
+        </w:rPr>
+        <w:t> -output:</w:t>
+      </w:r>
+      <w:r>
+        <w:rPr>
+          <w:rFonts w:ascii="Consolas" w:hAnsi="Consolas" w:cs="Consolas"/>
+          <w:sz w:val="20"/>
+          <w:szCs w:val="20"/>
+        </w:rPr>
+        <w:t>export.txt</w:t>
+      </w:r>
+      <w:r>
+        <w:rPr>
+          <w:rFonts w:ascii="Consolas" w:hAnsi="Consolas" w:cs="Consolas"/>
+          <w:sz w:val="20"/>
+          <w:szCs w:val="20"/>
+        </w:rPr>
+        <w:t> -error:</w:t>
+      </w:r>
+      <w:r>
+        <w:rPr>
+          <w:rFonts w:ascii="Consolas" w:hAnsi="Consolas" w:cs="Consolas"/>
+          <w:sz w:val="20"/>
+          <w:szCs w:val="20"/>
+        </w:rPr>
+        <w:t>error.txt</w:t>
+      </w:r>
     </w:p>
     <w:p>
       <w:pPr>
@@ -1241,16 +1533,222 @@
           <w:ilvl w:val="0"/>
           <w:numId w:val="9"/>
         </w:numPr>
+        <w:rPr>
+          <w:rFonts w:ascii="Consolas" w:hAnsi="Consolas" w:cs="Consolas"/>
+          <w:sz w:val="20"/>
+          <w:szCs w:val="20"/>
+        </w:rPr>
       </w:pPr>
       <w:r>
         <w:t>Uploader le fichier d’export vers le serveur de l’éditeur, en utilisant les arguments appropriés sur la ligne de commande pour lancer l’application</w:t>
       </w:r>
+      <w:r>
+        <w:t> :</w:t>
+      </w:r>
+    </w:p>
+    <w:p>
+      <w:pPr>
+        <w:pStyle w:val="ListParagraph"/>
+        <w:rPr>
+          <w:rFonts w:ascii="Consolas" w:hAnsi="Consolas" w:cs="Consolas"/>
+          <w:sz w:val="20"/>
+          <w:szCs w:val="20"/>
+        </w:rPr>
+      </w:pPr>
+      <w:r>
+        <w:rPr>
+          <w:rFonts w:ascii="Consolas" w:hAnsi="Consolas" w:cs="Consolas"/>
+          <w:sz w:val="20"/>
+          <w:szCs w:val="20"/>
+        </w:rPr>
+        <w:t xml:space="preserve">App.Aider.exe </w:t>
+      </w:r>
+      <w:r>
+        <w:rPr>
+          <w:rFonts w:ascii="Consolas" w:hAnsi="Consolas" w:cs="Consolas"/>
+          <w:color w:val="608B4E"/>
+          <w:sz w:val="20"/>
+          <w:szCs w:val="20"/>
+        </w:rPr>
+        <w:t>-</w:t>
+      </w:r>
+      <w:proofErr w:type="spellStart"/>
+      <w:r>
+        <w:rPr>
+          <w:rFonts w:ascii="Consolas" w:hAnsi="Consolas" w:cs="Consolas"/>
+          <w:sz w:val="20"/>
+          <w:szCs w:val="20"/>
+        </w:rPr>
+        <w:t>uploadsubscriptions</w:t>
+      </w:r>
+      <w:proofErr w:type="spellEnd"/>
+      <w:r>
+        <w:rPr>
+          <w:rFonts w:ascii="Consolas" w:hAnsi="Consolas" w:cs="Consolas"/>
+          <w:sz w:val="20"/>
+          <w:szCs w:val="20"/>
+        </w:rPr>
+        <w:t> -input:</w:t>
+      </w:r>
+      <w:r>
+        <w:rPr>
+          <w:rFonts w:ascii="Consolas" w:hAnsi="Consolas" w:cs="Consolas"/>
+          <w:sz w:val="20"/>
+          <w:szCs w:val="20"/>
+        </w:rPr>
+        <w:t>export.txt -</w:t>
+      </w:r>
+      <w:r>
+        <w:rPr>
+          <w:rFonts w:ascii="Consolas" w:hAnsi="Consolas" w:cs="Consolas"/>
+          <w:sz w:val="20"/>
+          <w:szCs w:val="20"/>
+        </w:rPr>
+        <w:t>publicationdate:2013-06-27 -response:</w:t>
+      </w:r>
+      <w:r>
+        <w:rPr>
+          <w:rFonts w:ascii="Consolas" w:hAnsi="Consolas" w:cs="Consolas"/>
+          <w:sz w:val="20"/>
+          <w:szCs w:val="20"/>
+        </w:rPr>
+        <w:t>response.txt</w:t>
+      </w:r>
+      <w:bookmarkStart w:id="0" w:name="_GoBack"/>
+      <w:bookmarkEnd w:id="0"/>
+    </w:p>
+    <w:p>
+      <w:pPr>
+        <w:pStyle w:val="ListParagraph"/>
+        <w:numPr>
+          <w:ilvl w:val="0"/>
+          <w:numId w:val="9"/>
+        </w:numPr>
+      </w:pPr>
+      <w:r>
+        <w:t xml:space="preserve">Envoyer un email </w:t>
+      </w:r>
+      <w:r>
+        <w:t>de confirmation</w:t>
+      </w:r>
+      <w:r>
+        <w:t xml:space="preserve"> aux personnes concernées. En général, je fais un email aux autres développeurs de l’application et aux personnes de contact chez l’EERV</w:t>
+      </w:r>
+      <w:r>
+        <w:t xml:space="preserve"> qui sont responsables de l’application et du Bonne Nouvelle et au responsable chez </w:t>
+      </w:r>
+      <w:proofErr w:type="spellStart"/>
+      <w:r>
+        <w:t>Tamedia</w:t>
+      </w:r>
+      <w:proofErr w:type="spellEnd"/>
+      <w:r>
+        <w:t> :</w:t>
+      </w:r>
+    </w:p>
+    <w:p>
+      <w:pPr>
+        <w:pStyle w:val="ListParagraph"/>
+        <w:numPr>
+          <w:ilvl w:val="1"/>
+          <w:numId w:val="9"/>
+        </w:numPr>
+      </w:pPr>
+      <w:r>
+        <w:t xml:space="preserve">Jean-Michel </w:t>
+      </w:r>
+      <w:proofErr w:type="spellStart"/>
+      <w:r>
+        <w:t>Sordet</w:t>
+      </w:r>
+      <w:proofErr w:type="spellEnd"/>
+      <w:r>
+        <w:t xml:space="preserve"> (responsable du projet à l’EERV) : </w:t>
+      </w:r>
+      <w:r>
+        <w:t>jean-michel.sordet@eerv.ch</w:t>
+      </w:r>
+    </w:p>
+    <w:p>
+      <w:pPr>
+        <w:pStyle w:val="ListParagraph"/>
+        <w:numPr>
+          <w:ilvl w:val="1"/>
+          <w:numId w:val="9"/>
+        </w:numPr>
+      </w:pPr>
+      <w:r>
+        <w:t xml:space="preserve">Gérard </w:t>
+      </w:r>
+      <w:proofErr w:type="spellStart"/>
+      <w:r>
+        <w:t>Jaton</w:t>
+      </w:r>
+      <w:proofErr w:type="spellEnd"/>
+      <w:r>
+        <w:t xml:space="preserve"> (responsable de l’informatique à l’EERV) : </w:t>
+      </w:r>
+      <w:hyperlink r:id="rId9" w:history="1">
+        <w:r>
+          <w:rPr>
+            <w:rStyle w:val="Hyperlink"/>
+          </w:rPr>
+          <w:t>gerard.jaton@eerv.ch</w:t>
+        </w:r>
+      </w:hyperlink>
+    </w:p>
+    <w:p>
+      <w:pPr>
+        <w:pStyle w:val="ListParagraph"/>
+        <w:numPr>
+          <w:ilvl w:val="1"/>
+          <w:numId w:val="9"/>
+        </w:numPr>
+      </w:pPr>
+      <w:r>
+        <w:t xml:space="preserve">Paolo Mariani (responsable du BN à l’EERV) : </w:t>
+      </w:r>
+      <w:hyperlink r:id="rId10" w:history="1">
+        <w:r>
+          <w:rPr>
+            <w:rStyle w:val="Hyperlink"/>
+          </w:rPr>
+          <w:t>paolo.mariani@eerv.ch</w:t>
+        </w:r>
+      </w:hyperlink>
+    </w:p>
+    <w:p>
+      <w:pPr>
+        <w:pStyle w:val="ListParagraph"/>
+        <w:numPr>
+          <w:ilvl w:val="1"/>
+          <w:numId w:val="9"/>
+        </w:numPr>
+      </w:pPr>
+      <w:r>
+        <w:t xml:space="preserve">Philippe Martin (responsable du BN chez </w:t>
+      </w:r>
+      <w:proofErr w:type="spellStart"/>
+      <w:r>
+        <w:t>Tamedia</w:t>
+      </w:r>
+      <w:proofErr w:type="spellEnd"/>
+      <w:r>
+        <w:t>) :</w:t>
+      </w:r>
+      <w:r>
+        <w:t xml:space="preserve"> </w:t>
+      </w:r>
+      <w:r>
+        <w:t>philippe.martin@sr.tamedia.ch</w:t>
+      </w:r>
     </w:p>
     <w:p>
       <w:pPr>
         <w:pStyle w:val="Heading1"/>
       </w:pPr>
       <w:r>
+        <w:lastRenderedPageBreak/>
         <w:t>Backups</w:t>
       </w:r>
     </w:p>
@@ -1305,10 +1803,26 @@
         </w:numPr>
       </w:pPr>
       <w:r>
-        <w:t>Avoir une deuxième copie du repository SVN, par exemple dans S:\Epsitec.Cresus_WORK</w:t>
-      </w:r>
-      <w:r>
-        <w:t>. Il faut faire très attention à ce que ce repository ait la révision SVN désirée.</w:t>
+        <w:t xml:space="preserve">Avoir une deuxième copie du </w:t>
+      </w:r>
+      <w:proofErr w:type="spellStart"/>
+      <w:r>
+        <w:t>repository</w:t>
+      </w:r>
+      <w:proofErr w:type="spellEnd"/>
+      <w:r>
+        <w:t xml:space="preserve"> SVN, par exemple dans S:\Epsitec.Cresus_WORK</w:t>
+      </w:r>
+      <w:r>
+        <w:t xml:space="preserve">. Il faut faire très attention à ce que ce </w:t>
+      </w:r>
+      <w:proofErr w:type="spellStart"/>
+      <w:r>
+        <w:t>repository</w:t>
+      </w:r>
+      <w:proofErr w:type="spellEnd"/>
+      <w:r>
+        <w:t xml:space="preserve"> ait la révision SVN désirée.</w:t>
       </w:r>
     </w:p>
     <w:p>
@@ -1320,7 +1834,15 @@
         </w:numPr>
       </w:pPr>
       <w:r>
-        <w:t>Modifier le fichier Cresus.Core.Library.crconfig pour utiliser un autre fichier de base de données, comme AIDER-WORK.FIREBIRD par exemple.</w:t>
+        <w:t xml:space="preserve">Modifier le fichier </w:t>
+      </w:r>
+      <w:proofErr w:type="spellStart"/>
+      <w:r>
+        <w:t>Cresus.Core.Library.crconfig</w:t>
+      </w:r>
+      <w:proofErr w:type="spellEnd"/>
+      <w:r>
+        <w:t xml:space="preserve"> pour utiliser un autre fichier de base de données, comme AIDER-WORK.FIREBIRD par exemple.</w:t>
       </w:r>
     </w:p>
     <w:p>
@@ -1333,7 +1855,7 @@
     </w:p>
     <w:p/>
     <w:sectPr>
-      <w:footerReference w:type="default" r:id="rId9"/>
+      <w:footerReference w:type="default" r:id="rId11"/>
       <w:pgSz w:w="11906" w:h="16838"/>
       <w:pgMar w:top="1417" w:right="1417" w:bottom="1417" w:left="1417" w:header="708" w:footer="708" w:gutter="0"/>
       <w:cols w:space="708"/>
@@ -1387,7 +1909,7 @@
       <w:rPr>
         <w:noProof/>
       </w:rPr>
-      <w:t>1</w:t>
+      <w:t>5</w:t>
     </w:r>
     <w:r>
       <w:fldChar w:fldCharType="end"/>
@@ -2085,7 +2607,7 @@
         <w:rFonts w:hint="default"/>
       </w:rPr>
     </w:lvl>
-    <w:lvl w:ilvl="1" w:tplc="100C0019" w:tentative="1">
+    <w:lvl w:ilvl="1" w:tplc="100C0019">
       <w:start w:val="1"/>
       <w:numFmt w:val="lowerLetter"/>
       <w:lvlText w:val="%2."/>
@@ -2464,7 +2986,7 @@
         <w:rFonts w:hint="default"/>
       </w:rPr>
     </w:lvl>
-    <w:lvl w:ilvl="1" w:tplc="100C0019" w:tentative="1">
+    <w:lvl w:ilvl="1" w:tplc="100C0019">
       <w:start w:val="1"/>
       <w:numFmt w:val="lowerLetter"/>
       <w:lvlText w:val="%2."/>
@@ -2762,7 +3284,6 @@
   <w:style w:type="character" w:default="1" w:styleId="DefaultParagraphFont">
     <w:name w:val="Default Paragraph Font"/>
     <w:uiPriority w:val="1"/>
-    <w:semiHidden/>
     <w:unhideWhenUsed/>
   </w:style>
   <w:style w:type="table" w:default="1" w:styleId="TableNormal">
@@ -2931,6 +3452,56 @@
     <w:link w:val="Footer"/>
     <w:uiPriority w:val="99"/>
     <w:rsid w:val="000F1440"/>
+  </w:style>
+  <w:style w:type="paragraph" w:styleId="HTMLPreformatted">
+    <w:name w:val="HTML Preformatted"/>
+    <w:basedOn w:val="Normal"/>
+    <w:link w:val="HTMLPreformattedChar"/>
+    <w:uiPriority w:val="99"/>
+    <w:semiHidden/>
+    <w:unhideWhenUsed/>
+    <w:rsid w:val="003422FC"/>
+    <w:pPr>
+      <w:tabs>
+        <w:tab w:val="left" w:pos="916"/>
+        <w:tab w:val="left" w:pos="1832"/>
+        <w:tab w:val="left" w:pos="2748"/>
+        <w:tab w:val="left" w:pos="3664"/>
+        <w:tab w:val="left" w:pos="4580"/>
+        <w:tab w:val="left" w:pos="5496"/>
+        <w:tab w:val="left" w:pos="6412"/>
+        <w:tab w:val="left" w:pos="7328"/>
+        <w:tab w:val="left" w:pos="8244"/>
+        <w:tab w:val="left" w:pos="9160"/>
+        <w:tab w:val="left" w:pos="10076"/>
+        <w:tab w:val="left" w:pos="10992"/>
+        <w:tab w:val="left" w:pos="11908"/>
+        <w:tab w:val="left" w:pos="12824"/>
+        <w:tab w:val="left" w:pos="13740"/>
+        <w:tab w:val="left" w:pos="14656"/>
+      </w:tabs>
+      <w:spacing w:after="0" w:line="240" w:lineRule="auto"/>
+    </w:pPr>
+    <w:rPr>
+      <w:rFonts w:ascii="Courier New" w:eastAsia="Times New Roman" w:hAnsi="Courier New" w:cs="Courier New"/>
+      <w:sz w:val="20"/>
+      <w:szCs w:val="20"/>
+      <w:lang w:eastAsia="fr-CH"/>
+    </w:rPr>
+  </w:style>
+  <w:style w:type="character" w:customStyle="1" w:styleId="HTMLPreformattedChar">
+    <w:name w:val="HTML Preformatted Char"/>
+    <w:basedOn w:val="DefaultParagraphFont"/>
+    <w:link w:val="HTMLPreformatted"/>
+    <w:uiPriority w:val="99"/>
+    <w:semiHidden/>
+    <w:rsid w:val="003422FC"/>
+    <w:rPr>
+      <w:rFonts w:ascii="Courier New" w:eastAsia="Times New Roman" w:hAnsi="Courier New" w:cs="Courier New"/>
+      <w:sz w:val="20"/>
+      <w:szCs w:val="20"/>
+      <w:lang w:eastAsia="fr-CH"/>
+    </w:rPr>
   </w:style>
 </w:styles>
 </file>
@@ -3121,7 +3692,6 @@
   <w:style w:type="character" w:default="1" w:styleId="DefaultParagraphFont">
     <w:name w:val="Default Paragraph Font"/>
     <w:uiPriority w:val="1"/>
-    <w:semiHidden/>
     <w:unhideWhenUsed/>
   </w:style>
   <w:style w:type="table" w:default="1" w:styleId="TableNormal">
@@ -3290,6 +3860,56 @@
     <w:link w:val="Footer"/>
     <w:uiPriority w:val="99"/>
     <w:rsid w:val="000F1440"/>
+  </w:style>
+  <w:style w:type="paragraph" w:styleId="HTMLPreformatted">
+    <w:name w:val="HTML Preformatted"/>
+    <w:basedOn w:val="Normal"/>
+    <w:link w:val="HTMLPreformattedChar"/>
+    <w:uiPriority w:val="99"/>
+    <w:semiHidden/>
+    <w:unhideWhenUsed/>
+    <w:rsid w:val="003422FC"/>
+    <w:pPr>
+      <w:tabs>
+        <w:tab w:val="left" w:pos="916"/>
+        <w:tab w:val="left" w:pos="1832"/>
+        <w:tab w:val="left" w:pos="2748"/>
+        <w:tab w:val="left" w:pos="3664"/>
+        <w:tab w:val="left" w:pos="4580"/>
+        <w:tab w:val="left" w:pos="5496"/>
+        <w:tab w:val="left" w:pos="6412"/>
+        <w:tab w:val="left" w:pos="7328"/>
+        <w:tab w:val="left" w:pos="8244"/>
+        <w:tab w:val="left" w:pos="9160"/>
+        <w:tab w:val="left" w:pos="10076"/>
+        <w:tab w:val="left" w:pos="10992"/>
+        <w:tab w:val="left" w:pos="11908"/>
+        <w:tab w:val="left" w:pos="12824"/>
+        <w:tab w:val="left" w:pos="13740"/>
+        <w:tab w:val="left" w:pos="14656"/>
+      </w:tabs>
+      <w:spacing w:after="0" w:line="240" w:lineRule="auto"/>
+    </w:pPr>
+    <w:rPr>
+      <w:rFonts w:ascii="Courier New" w:eastAsia="Times New Roman" w:hAnsi="Courier New" w:cs="Courier New"/>
+      <w:sz w:val="20"/>
+      <w:szCs w:val="20"/>
+      <w:lang w:eastAsia="fr-CH"/>
+    </w:rPr>
+  </w:style>
+  <w:style w:type="character" w:customStyle="1" w:styleId="HTMLPreformattedChar">
+    <w:name w:val="HTML Preformatted Char"/>
+    <w:basedOn w:val="DefaultParagraphFont"/>
+    <w:link w:val="HTMLPreformatted"/>
+    <w:uiPriority w:val="99"/>
+    <w:semiHidden/>
+    <w:rsid w:val="003422FC"/>
+    <w:rPr>
+      <w:rFonts w:ascii="Courier New" w:eastAsia="Times New Roman" w:hAnsi="Courier New" w:cs="Courier New"/>
+      <w:sz w:val="20"/>
+      <w:szCs w:val="20"/>
+      <w:lang w:eastAsia="fr-CH"/>
+    </w:rPr>
   </w:style>
 </w:styles>
 </file>

</xml_diff>